<commit_message>
more details in exercise 1
</commit_message>
<xml_diff>
--- a/Python/实验报告/实验3/实验3报告-李昕萌-2021222001.docx
+++ b/Python/实验报告/实验3/实验3报告-李昕萌-2021222001.docx
@@ -1144,13 +1144,110 @@
                 <w:szCs w:val="21"/>
               </w:rPr>
             </w:pPr>
-          </w:p>
-          <w:p>
-            <w:pPr>
-              <w:rPr>
+            <w:r>
+              <w:rPr>
+                <w:rFonts w:hint="eastAsia"/>
                 <w:szCs w:val="21"/>
               </w:rPr>
-            </w:pPr>
+              <w:t>编写代码如下：</w:t>
+            </w:r>
+          </w:p>
+          <w:p>
+            <w:pPr>
+              <w:jc w:val="center"/>
+              <w:rPr>
+                <w:rFonts w:hint="eastAsia"/>
+                <w:szCs w:val="21"/>
+              </w:rPr>
+            </w:pPr>
+            <w:r>
+              <w:rPr>
+                <w:szCs w:val="21"/>
+              </w:rPr>
+              <w:drawing>
+                <wp:inline distT="0" distB="0" distL="0" distR="0" wp14:anchorId="6D044BF5" wp14:editId="58E2F6CE">
+                  <wp:extent cx="5082540" cy="1270635"/>
+                  <wp:effectExtent l="0" t="0" r="3810" b="5715"/>
+                  <wp:docPr id="1" name="图片 1"/>
+                  <wp:cNvGraphicFramePr>
+                    <a:graphicFrameLocks xmlns:a="http://schemas.openxmlformats.org/drawingml/2006/main" noChangeAspect="1"/>
+                  </wp:cNvGraphicFramePr>
+                  <a:graphic xmlns:a="http://schemas.openxmlformats.org/drawingml/2006/main">
+                    <a:graphicData uri="http://schemas.openxmlformats.org/drawingml/2006/picture">
+                      <pic:pic xmlns:pic="http://schemas.openxmlformats.org/drawingml/2006/picture">
+                        <pic:nvPicPr>
+                          <pic:cNvPr id="1" name=""/>
+                          <pic:cNvPicPr/>
+                        </pic:nvPicPr>
+                        <pic:blipFill>
+                          <a:blip r:embed="rId8"/>
+                          <a:stretch>
+                            <a:fillRect/>
+                          </a:stretch>
+                        </pic:blipFill>
+                        <pic:spPr>
+                          <a:xfrm>
+                            <a:off x="0" y="0"/>
+                            <a:ext cx="5082540" cy="1270635"/>
+                          </a:xfrm>
+                          <a:prstGeom prst="rect">
+                            <a:avLst/>
+                          </a:prstGeom>
+                        </pic:spPr>
+                      </pic:pic>
+                    </a:graphicData>
+                  </a:graphic>
+                </wp:inline>
+              </w:drawing>
+            </w:r>
+          </w:p>
+          <w:p>
+            <w:pPr>
+              <w:jc w:val="center"/>
+              <w:rPr>
+                <w:szCs w:val="21"/>
+              </w:rPr>
+            </w:pPr>
+            <w:r>
+              <w:rPr>
+                <w:szCs w:val="21"/>
+              </w:rPr>
+              <w:drawing>
+                <wp:inline distT="0" distB="0" distL="0" distR="0" wp14:anchorId="37F5CA81" wp14:editId="6B669A4A">
+                  <wp:extent cx="5082540" cy="3491865"/>
+                  <wp:effectExtent l="0" t="0" r="3810" b="0"/>
+                  <wp:docPr id="3" name="图片 3"/>
+                  <wp:cNvGraphicFramePr>
+                    <a:graphicFrameLocks xmlns:a="http://schemas.openxmlformats.org/drawingml/2006/main" noChangeAspect="1"/>
+                  </wp:cNvGraphicFramePr>
+                  <a:graphic xmlns:a="http://schemas.openxmlformats.org/drawingml/2006/main">
+                    <a:graphicData uri="http://schemas.openxmlformats.org/drawingml/2006/picture">
+                      <pic:pic xmlns:pic="http://schemas.openxmlformats.org/drawingml/2006/picture">
+                        <pic:nvPicPr>
+                          <pic:cNvPr id="1" name=""/>
+                          <pic:cNvPicPr/>
+                        </pic:nvPicPr>
+                        <pic:blipFill>
+                          <a:blip r:embed="rId9"/>
+                          <a:stretch>
+                            <a:fillRect/>
+                          </a:stretch>
+                        </pic:blipFill>
+                        <pic:spPr>
+                          <a:xfrm>
+                            <a:off x="0" y="0"/>
+                            <a:ext cx="5082540" cy="3491865"/>
+                          </a:xfrm>
+                          <a:prstGeom prst="rect">
+                            <a:avLst/>
+                          </a:prstGeom>
+                        </pic:spPr>
+                      </pic:pic>
+                    </a:graphicData>
+                  </a:graphic>
+                </wp:inline>
+              </w:drawing>
+            </w:r>
           </w:p>
           <w:p>
             <w:pPr>
@@ -1721,6 +1818,7 @@
               <w:rPr>
                 <w:rFonts w:hint="eastAsia"/>
               </w:rPr>
+              <w:lastRenderedPageBreak/>
               <w:t>备注：</w:t>
             </w:r>
           </w:p>
@@ -1729,7 +1827,7 @@
     </w:tbl>
     <w:p/>
     <w:sectPr>
-      <w:footerReference w:type="default" r:id="rId8"/>
+      <w:footerReference w:type="default" r:id="rId10"/>
       <w:pgSz w:w="11907" w:h="16840"/>
       <w:pgMar w:top="1440" w:right="1797" w:bottom="1440" w:left="1797" w:header="851" w:footer="992" w:gutter="0"/>
       <w:cols w:space="720"/>

</xml_diff>

<commit_message>
Python experiment 3 submit
</commit_message>
<xml_diff>
--- a/Python/实验报告/实验3/实验3报告-李昕萌-2021222001.docx
+++ b/Python/实验报告/实验3/实验3报告-李昕萌-2021222001.docx
@@ -6,7 +6,7 @@
     <w:p>
       <w:pPr>
         <w:rPr>
-          <w:rFonts w:ascii="宋体" w:hint="eastAsia"/>
+          <w:rFonts w:ascii="宋体"/>
           <w:b/>
           <w:sz w:val="44"/>
         </w:rPr>
@@ -34,25 +34,7 @@
           <w:b/>
           <w:sz w:val="44"/>
         </w:rPr>
-        <w:t xml:space="preserve">深 </w:t>
-      </w:r>
-      <w:proofErr w:type="gramStart"/>
-      <w:r>
-        <w:rPr>
-          <w:rFonts w:ascii="宋体" w:hint="eastAsia"/>
-          <w:b/>
-          <w:sz w:val="44"/>
-        </w:rPr>
-        <w:t>圳</w:t>
-      </w:r>
-      <w:proofErr w:type="gramEnd"/>
-      <w:r>
-        <w:rPr>
-          <w:rFonts w:ascii="宋体" w:hint="eastAsia"/>
-          <w:b/>
-          <w:sz w:val="44"/>
-        </w:rPr>
-        <w:t xml:space="preserve"> 大 学 实 验 报 告</w:t>
+        <w:t>深 圳 大 学 实 验 报 告</w:t>
       </w:r>
     </w:p>
     <w:p>
@@ -1161,21 +1143,7 @@
               <w:rPr>
                 <w:sz w:val="24"/>
               </w:rPr>
-              <w:t xml:space="preserve">(c) Write your own implementation of the </w:t>
-            </w:r>
-            <w:proofErr w:type="spellStart"/>
-            <w:r>
-              <w:rPr>
-                <w:sz w:val="24"/>
-              </w:rPr>
-              <w:t>len</w:t>
-            </w:r>
-            <w:proofErr w:type="spellEnd"/>
-            <w:r>
-              <w:rPr>
-                <w:sz w:val="24"/>
-              </w:rPr>
-              <w:t xml:space="preserve"> function that returns the number of elements in a list.</w:t>
+              <w:t>(c) Write your own implementation of the len function that returns the number of elements in a list.</w:t>
             </w:r>
           </w:p>
           <w:p>
@@ -1412,21 +1380,7 @@
                 <w:sz w:val="24"/>
               </w:rPr>
               <w:lastRenderedPageBreak/>
-              <w:t xml:space="preserve">(c) Change </w:t>
-            </w:r>
-            <w:proofErr w:type="gramStart"/>
-            <w:r>
-              <w:rPr>
-                <w:sz w:val="24"/>
-              </w:rPr>
-              <w:t>b[</w:t>
-            </w:r>
-            <w:proofErr w:type="gramEnd"/>
-            <w:r>
-              <w:rPr>
-                <w:sz w:val="24"/>
-              </w:rPr>
-              <w:t>1]</w:t>
+              <w:t>(c) Change b[1]</w:t>
             </w:r>
           </w:p>
           <w:p>
@@ -1452,48 +1406,20 @@
               <w:rPr>
                 <w:sz w:val="24"/>
               </w:rPr>
-              <w:t xml:space="preserve">(e) Now set c = </w:t>
-            </w:r>
-            <w:proofErr w:type="gramStart"/>
-            <w:r>
-              <w:rPr>
-                <w:sz w:val="24"/>
-              </w:rPr>
-              <w:t>a[</w:t>
-            </w:r>
-            <w:proofErr w:type="gramEnd"/>
-            <w:r>
-              <w:rPr>
-                <w:sz w:val="24"/>
-              </w:rPr>
-              <w:t>:]</w:t>
-            </w:r>
-          </w:p>
-          <w:p>
-            <w:pPr>
-              <w:rPr>
-                <w:sz w:val="24"/>
-              </w:rPr>
-            </w:pPr>
-            <w:r>
-              <w:rPr>
-                <w:sz w:val="24"/>
-              </w:rPr>
-              <w:t xml:space="preserve">(f) Change </w:t>
-            </w:r>
-            <w:proofErr w:type="gramStart"/>
-            <w:r>
-              <w:rPr>
-                <w:sz w:val="24"/>
-              </w:rPr>
-              <w:t>c[</w:t>
-            </w:r>
-            <w:proofErr w:type="gramEnd"/>
-            <w:r>
-              <w:rPr>
-                <w:sz w:val="24"/>
-              </w:rPr>
-              <w:t>2]</w:t>
+              <w:t>(e) Now set c = a[:]</w:t>
+            </w:r>
+          </w:p>
+          <w:p>
+            <w:pPr>
+              <w:rPr>
+                <w:sz w:val="24"/>
+              </w:rPr>
+            </w:pPr>
+            <w:r>
+              <w:rPr>
+                <w:sz w:val="24"/>
+              </w:rPr>
+              <w:t>(f) Change c[2]</w:t>
             </w:r>
           </w:p>
           <w:p>
@@ -1519,21 +1445,7 @@
               <w:rPr>
                 <w:sz w:val="24"/>
               </w:rPr>
-              <w:t xml:space="preserve">Now create a function </w:t>
-            </w:r>
-            <w:proofErr w:type="spellStart"/>
-            <w:r>
-              <w:rPr>
-                <w:sz w:val="24"/>
-              </w:rPr>
-              <w:t>set_first_elem_to_zero</w:t>
-            </w:r>
-            <w:proofErr w:type="spellEnd"/>
-            <w:r>
-              <w:rPr>
-                <w:sz w:val="24"/>
-              </w:rPr>
-              <w:t xml:space="preserve"> (l) that takes a list, sets its first entry to zero, and</w:t>
+              <w:t>Now create a function set_first_elem_to_zero (l) that takes a list, sets its first entry to zero, and</w:t>
             </w:r>
           </w:p>
           <w:p>
@@ -1843,7 +1755,6 @@
               </w:rPr>
               <w:t>包，使用</w:t>
             </w:r>
-            <w:proofErr w:type="spellStart"/>
             <w:r>
               <w:rPr>
                 <w:rFonts w:hint="eastAsia"/>
@@ -1851,7 +1762,6 @@
               </w:rPr>
               <w:t>deepcopy</w:t>
             </w:r>
-            <w:proofErr w:type="spellEnd"/>
             <w:r>
               <w:rPr>
                 <w:szCs w:val="21"/>
@@ -1879,7 +1789,6 @@
               </w:rPr>
               <w:t>编写函数</w:t>
             </w:r>
-            <w:proofErr w:type="spellStart"/>
             <w:r>
               <w:rPr>
                 <w:rFonts w:hint="eastAsia"/>
@@ -1893,7 +1802,6 @@
               </w:rPr>
               <w:t>et_first_elem_to_zero</w:t>
             </w:r>
-            <w:proofErr w:type="spellEnd"/>
             <w:r>
               <w:rPr>
                 <w:rFonts w:hint="eastAsia"/>
@@ -2088,21 +1996,7 @@
               <w:rPr>
                 <w:sz w:val="24"/>
               </w:rPr>
-              <w:t xml:space="preserve">(a) Write a function </w:t>
-            </w:r>
-            <w:proofErr w:type="spellStart"/>
-            <w:r>
-              <w:rPr>
-                <w:sz w:val="24"/>
-              </w:rPr>
-              <w:t>is_prime</w:t>
-            </w:r>
-            <w:proofErr w:type="spellEnd"/>
-            <w:r>
-              <w:rPr>
-                <w:sz w:val="24"/>
-              </w:rPr>
-              <w:t>(n) that returns True only if n is prime.</w:t>
+              <w:t>(a) Write a function is_prime(n) that returns True only if n is prime.</w:t>
             </w:r>
           </w:p>
           <w:p>
@@ -2876,12 +2770,12 @@
             <w:pPr>
               <w:jc w:val="center"/>
               <w:rPr>
-                <w:rFonts w:hint="eastAsia"/>
-                <w:szCs w:val="21"/>
-              </w:rPr>
-            </w:pPr>
-            <w:r>
-              <w:rPr>
+                <w:szCs w:val="21"/>
+              </w:rPr>
+            </w:pPr>
+            <w:r>
+              <w:rPr>
+                <w:noProof/>
                 <w:szCs w:val="21"/>
               </w:rPr>
               <w:drawing>
@@ -2939,12 +2833,12 @@
             <w:pPr>
               <w:jc w:val="center"/>
               <w:rPr>
-                <w:rFonts w:hint="eastAsia"/>
-                <w:szCs w:val="21"/>
-              </w:rPr>
-            </w:pPr>
-            <w:r>
-              <w:rPr>
+                <w:szCs w:val="21"/>
+              </w:rPr>
+            </w:pPr>
+            <w:r>
+              <w:rPr>
+                <w:noProof/>
                 <w:szCs w:val="21"/>
               </w:rPr>
               <w:lastRenderedPageBreak/>
@@ -3002,44 +2896,635 @@
           <w:p>
             <w:pPr>
               <w:rPr>
-                <w:szCs w:val="21"/>
-              </w:rPr>
-            </w:pPr>
-          </w:p>
-          <w:p>
-            <w:pPr>
-              <w:rPr>
-                <w:szCs w:val="21"/>
-              </w:rPr>
-            </w:pPr>
-          </w:p>
-          <w:p>
-            <w:pPr>
-              <w:rPr>
-                <w:szCs w:val="21"/>
-              </w:rPr>
-            </w:pPr>
-          </w:p>
-          <w:p>
-            <w:pPr>
-              <w:rPr>
-                <w:szCs w:val="21"/>
-              </w:rPr>
-            </w:pPr>
-          </w:p>
-          <w:p>
-            <w:pPr>
-              <w:rPr>
-                <w:szCs w:val="21"/>
-              </w:rPr>
-            </w:pPr>
-          </w:p>
-          <w:p>
-            <w:pPr>
-              <w:rPr>
-                <w:szCs w:val="21"/>
-              </w:rPr>
-            </w:pPr>
+                <w:b/>
+                <w:sz w:val="24"/>
+              </w:rPr>
+            </w:pPr>
+            <w:r>
+              <w:rPr>
+                <w:b/>
+                <w:sz w:val="24"/>
+              </w:rPr>
+              <w:t xml:space="preserve">Exercise </w:t>
+            </w:r>
+            <w:r>
+              <w:rPr>
+                <w:b/>
+                <w:sz w:val="24"/>
+              </w:rPr>
+              <w:t>4</w:t>
+            </w:r>
+            <w:r>
+              <w:rPr>
+                <w:b/>
+                <w:sz w:val="24"/>
+              </w:rPr>
+              <w:t>: Collatz sequence, part 2</w:t>
+            </w:r>
+          </w:p>
+          <w:p>
+            <w:pPr>
+              <w:rPr>
+                <w:sz w:val="24"/>
+              </w:rPr>
+            </w:pPr>
+            <w:r>
+              <w:rPr>
+                <w:sz w:val="24"/>
+              </w:rPr>
+              <w:t xml:space="preserve">Recall the Collatz sequence problem from </w:t>
+            </w:r>
+            <w:r>
+              <w:rPr>
+                <w:sz w:val="24"/>
+              </w:rPr>
+              <w:t>Experiment</w:t>
+            </w:r>
+            <w:r>
+              <w:rPr>
+                <w:sz w:val="24"/>
+              </w:rPr>
+              <w:t xml:space="preserve"> 1. Our goal is to find the number n &lt; 1; 000; 000 that leads to the longest Collatz sequence.</w:t>
+            </w:r>
+          </w:p>
+          <w:p>
+            <w:pPr>
+              <w:rPr>
+                <w:sz w:val="24"/>
+              </w:rPr>
+            </w:pPr>
+            <w:r>
+              <w:rPr>
+                <w:sz w:val="24"/>
+              </w:rPr>
+              <w:t>(a) Write a function that for any n, returns its Collatz sequence as a list</w:t>
+            </w:r>
+          </w:p>
+          <w:p>
+            <w:r>
+              <w:t xml:space="preserve">(b) Write a function that </w:t>
+            </w:r>
+            <w:r>
+              <w:t>fi</w:t>
+            </w:r>
+            <w:r>
+              <w:t>nds the integer x that leads to the longest Collatz sequence with x &lt; n.</w:t>
+            </w:r>
+          </w:p>
+          <w:p>
+            <w:pPr>
+              <w:rPr>
+                <w:szCs w:val="21"/>
+              </w:rPr>
+            </w:pPr>
+            <w:r>
+              <w:rPr>
+                <w:rFonts w:hint="eastAsia"/>
+                <w:szCs w:val="21"/>
+              </w:rPr>
+              <w:t>（</w:t>
+            </w:r>
+            <w:r>
+              <w:rPr>
+                <w:rFonts w:hint="eastAsia"/>
+                <w:szCs w:val="21"/>
+              </w:rPr>
+              <w:t>a</w:t>
+            </w:r>
+            <w:r>
+              <w:rPr>
+                <w:rFonts w:hint="eastAsia"/>
+                <w:szCs w:val="21"/>
+              </w:rPr>
+              <w:t>）编写代码如图</w:t>
+            </w:r>
+          </w:p>
+          <w:p>
+            <w:pPr>
+              <w:jc w:val="center"/>
+              <w:rPr>
+                <w:rFonts w:hint="eastAsia"/>
+                <w:szCs w:val="21"/>
+              </w:rPr>
+            </w:pPr>
+            <w:r>
+              <w:rPr>
+                <w:szCs w:val="21"/>
+              </w:rPr>
+              <w:drawing>
+                <wp:inline distT="0" distB="0" distL="0" distR="0" wp14:anchorId="5E52842A" wp14:editId="1EA53067">
+                  <wp:extent cx="5082540" cy="2838450"/>
+                  <wp:effectExtent l="0" t="0" r="3810" b="0"/>
+                  <wp:docPr id="22" name="图片 22"/>
+                  <wp:cNvGraphicFramePr>
+                    <a:graphicFrameLocks xmlns:a="http://schemas.openxmlformats.org/drawingml/2006/main" noChangeAspect="1"/>
+                  </wp:cNvGraphicFramePr>
+                  <a:graphic xmlns:a="http://schemas.openxmlformats.org/drawingml/2006/main">
+                    <a:graphicData uri="http://schemas.openxmlformats.org/drawingml/2006/picture">
+                      <pic:pic xmlns:pic="http://schemas.openxmlformats.org/drawingml/2006/picture">
+                        <pic:nvPicPr>
+                          <pic:cNvPr id="1" name=""/>
+                          <pic:cNvPicPr/>
+                        </pic:nvPicPr>
+                        <pic:blipFill>
+                          <a:blip r:embed="rId27"/>
+                          <a:stretch>
+                            <a:fillRect/>
+                          </a:stretch>
+                        </pic:blipFill>
+                        <pic:spPr>
+                          <a:xfrm>
+                            <a:off x="0" y="0"/>
+                            <a:ext cx="5082540" cy="2838450"/>
+                          </a:xfrm>
+                          <a:prstGeom prst="rect">
+                            <a:avLst/>
+                          </a:prstGeom>
+                        </pic:spPr>
+                      </pic:pic>
+                    </a:graphicData>
+                  </a:graphic>
+                </wp:inline>
+              </w:drawing>
+            </w:r>
+          </w:p>
+          <w:p>
+            <w:pPr>
+              <w:jc w:val="center"/>
+              <w:rPr>
+                <w:szCs w:val="21"/>
+              </w:rPr>
+            </w:pPr>
+            <w:r>
+              <w:rPr>
+                <w:szCs w:val="21"/>
+              </w:rPr>
+              <w:drawing>
+                <wp:inline distT="0" distB="0" distL="0" distR="0" wp14:anchorId="6EA47A2A" wp14:editId="7AC6AEBB">
+                  <wp:extent cx="5082540" cy="1348740"/>
+                  <wp:effectExtent l="0" t="0" r="3810" b="3810"/>
+                  <wp:docPr id="20" name="图片 20"/>
+                  <wp:cNvGraphicFramePr>
+                    <a:graphicFrameLocks xmlns:a="http://schemas.openxmlformats.org/drawingml/2006/main" noChangeAspect="1"/>
+                  </wp:cNvGraphicFramePr>
+                  <a:graphic xmlns:a="http://schemas.openxmlformats.org/drawingml/2006/main">
+                    <a:graphicData uri="http://schemas.openxmlformats.org/drawingml/2006/picture">
+                      <pic:pic xmlns:pic="http://schemas.openxmlformats.org/drawingml/2006/picture">
+                        <pic:nvPicPr>
+                          <pic:cNvPr id="1" name=""/>
+                          <pic:cNvPicPr/>
+                        </pic:nvPicPr>
+                        <pic:blipFill rotWithShape="1">
+                          <a:blip r:embed="rId28"/>
+                          <a:srcRect t="66092"/>
+                          <a:stretch/>
+                        </pic:blipFill>
+                        <pic:spPr bwMode="auto">
+                          <a:xfrm>
+                            <a:off x="0" y="0"/>
+                            <a:ext cx="5082540" cy="1348740"/>
+                          </a:xfrm>
+                          <a:prstGeom prst="rect">
+                            <a:avLst/>
+                          </a:prstGeom>
+                          <a:ln>
+                            <a:noFill/>
+                          </a:ln>
+                          <a:extLst>
+                            <a:ext uri="{53640926-AAD7-44D8-BBD7-CCE9431645EC}">
+                              <a14:shadowObscured xmlns:a14="http://schemas.microsoft.com/office/drawing/2010/main"/>
+                            </a:ext>
+                          </a:extLst>
+                        </pic:spPr>
+                      </pic:pic>
+                    </a:graphicData>
+                  </a:graphic>
+                </wp:inline>
+              </w:drawing>
+            </w:r>
+          </w:p>
+          <w:p>
+            <w:pPr>
+              <w:rPr>
+                <w:szCs w:val="21"/>
+              </w:rPr>
+            </w:pPr>
+            <w:r>
+              <w:rPr>
+                <w:rFonts w:hint="eastAsia"/>
+                <w:szCs w:val="21"/>
+              </w:rPr>
+              <w:t>输出结果如下</w:t>
+            </w:r>
+          </w:p>
+          <w:p>
+            <w:pPr>
+              <w:jc w:val="center"/>
+              <w:rPr>
+                <w:rFonts w:hint="eastAsia"/>
+                <w:szCs w:val="21"/>
+              </w:rPr>
+            </w:pPr>
+            <w:r>
+              <w:rPr>
+                <w:szCs w:val="21"/>
+              </w:rPr>
+              <w:drawing>
+                <wp:inline distT="0" distB="0" distL="0" distR="0" wp14:anchorId="24BA6B4A" wp14:editId="1EB2BD24">
+                  <wp:extent cx="5082540" cy="845820"/>
+                  <wp:effectExtent l="0" t="0" r="3810" b="0"/>
+                  <wp:docPr id="21" name="图片 21"/>
+                  <wp:cNvGraphicFramePr>
+                    <a:graphicFrameLocks xmlns:a="http://schemas.openxmlformats.org/drawingml/2006/main" noChangeAspect="1"/>
+                  </wp:cNvGraphicFramePr>
+                  <a:graphic xmlns:a="http://schemas.openxmlformats.org/drawingml/2006/main">
+                    <a:graphicData uri="http://schemas.openxmlformats.org/drawingml/2006/picture">
+                      <pic:pic xmlns:pic="http://schemas.openxmlformats.org/drawingml/2006/picture">
+                        <pic:nvPicPr>
+                          <pic:cNvPr id="1" name=""/>
+                          <pic:cNvPicPr/>
+                        </pic:nvPicPr>
+                        <pic:blipFill>
+                          <a:blip r:embed="rId29"/>
+                          <a:stretch>
+                            <a:fillRect/>
+                          </a:stretch>
+                        </pic:blipFill>
+                        <pic:spPr>
+                          <a:xfrm>
+                            <a:off x="0" y="0"/>
+                            <a:ext cx="5082540" cy="845820"/>
+                          </a:xfrm>
+                          <a:prstGeom prst="rect">
+                            <a:avLst/>
+                          </a:prstGeom>
+                        </pic:spPr>
+                      </pic:pic>
+                    </a:graphicData>
+                  </a:graphic>
+                </wp:inline>
+              </w:drawing>
+            </w:r>
+          </w:p>
+          <w:p>
+            <w:pPr>
+              <w:rPr>
+                <w:szCs w:val="21"/>
+              </w:rPr>
+            </w:pPr>
+            <w:r>
+              <w:rPr>
+                <w:rFonts w:hint="eastAsia"/>
+                <w:szCs w:val="21"/>
+              </w:rPr>
+              <w:t>（</w:t>
+            </w:r>
+            <w:r>
+              <w:rPr>
+                <w:rFonts w:hint="eastAsia"/>
+                <w:szCs w:val="21"/>
+              </w:rPr>
+              <w:t>b</w:t>
+            </w:r>
+            <w:r>
+              <w:rPr>
+                <w:rFonts w:hint="eastAsia"/>
+                <w:szCs w:val="21"/>
+              </w:rPr>
+              <w:t>）编写代码如下</w:t>
+            </w:r>
+          </w:p>
+          <w:p>
+            <w:pPr>
+              <w:jc w:val="center"/>
+              <w:rPr>
+                <w:rFonts w:hint="eastAsia"/>
+                <w:szCs w:val="21"/>
+              </w:rPr>
+            </w:pPr>
+            <w:r>
+              <w:rPr>
+                <w:szCs w:val="21"/>
+              </w:rPr>
+              <w:lastRenderedPageBreak/>
+              <w:drawing>
+                <wp:inline distT="0" distB="0" distL="0" distR="0" wp14:anchorId="6705F838" wp14:editId="6B10708E">
+                  <wp:extent cx="5082540" cy="3610610"/>
+                  <wp:effectExtent l="0" t="0" r="3810" b="8890"/>
+                  <wp:docPr id="23" name="图片 23"/>
+                  <wp:cNvGraphicFramePr>
+                    <a:graphicFrameLocks xmlns:a="http://schemas.openxmlformats.org/drawingml/2006/main" noChangeAspect="1"/>
+                  </wp:cNvGraphicFramePr>
+                  <a:graphic xmlns:a="http://schemas.openxmlformats.org/drawingml/2006/main">
+                    <a:graphicData uri="http://schemas.openxmlformats.org/drawingml/2006/picture">
+                      <pic:pic xmlns:pic="http://schemas.openxmlformats.org/drawingml/2006/picture">
+                        <pic:nvPicPr>
+                          <pic:cNvPr id="1" name=""/>
+                          <pic:cNvPicPr/>
+                        </pic:nvPicPr>
+                        <pic:blipFill>
+                          <a:blip r:embed="rId30"/>
+                          <a:stretch>
+                            <a:fillRect/>
+                          </a:stretch>
+                        </pic:blipFill>
+                        <pic:spPr>
+                          <a:xfrm>
+                            <a:off x="0" y="0"/>
+                            <a:ext cx="5082540" cy="3610610"/>
+                          </a:xfrm>
+                          <a:prstGeom prst="rect">
+                            <a:avLst/>
+                          </a:prstGeom>
+                        </pic:spPr>
+                      </pic:pic>
+                    </a:graphicData>
+                  </a:graphic>
+                </wp:inline>
+              </w:drawing>
+            </w:r>
+          </w:p>
+          <w:p>
+            <w:pPr>
+              <w:rPr>
+                <w:szCs w:val="21"/>
+              </w:rPr>
+            </w:pPr>
+            <w:r>
+              <w:rPr>
+                <w:rFonts w:hint="eastAsia"/>
+                <w:szCs w:val="21"/>
+              </w:rPr>
+              <w:t>输出结果如下</w:t>
+            </w:r>
+            <w:r>
+              <w:rPr>
+                <w:rFonts w:hint="eastAsia"/>
+                <w:szCs w:val="21"/>
+              </w:rPr>
+              <w:t>，经查阅资料，结果正确</w:t>
+            </w:r>
+          </w:p>
+          <w:p>
+            <w:pPr>
+              <w:jc w:val="center"/>
+              <w:rPr>
+                <w:rFonts w:hint="eastAsia"/>
+                <w:szCs w:val="21"/>
+              </w:rPr>
+            </w:pPr>
+            <w:r>
+              <w:rPr>
+                <w:szCs w:val="21"/>
+              </w:rPr>
+              <w:drawing>
+                <wp:inline distT="0" distB="0" distL="0" distR="0" wp14:anchorId="35679B95" wp14:editId="62C87FAA">
+                  <wp:extent cx="3134162" cy="1171739"/>
+                  <wp:effectExtent l="0" t="0" r="0" b="9525"/>
+                  <wp:docPr id="24" name="图片 24"/>
+                  <wp:cNvGraphicFramePr>
+                    <a:graphicFrameLocks xmlns:a="http://schemas.openxmlformats.org/drawingml/2006/main" noChangeAspect="1"/>
+                  </wp:cNvGraphicFramePr>
+                  <a:graphic xmlns:a="http://schemas.openxmlformats.org/drawingml/2006/main">
+                    <a:graphicData uri="http://schemas.openxmlformats.org/drawingml/2006/picture">
+                      <pic:pic xmlns:pic="http://schemas.openxmlformats.org/drawingml/2006/picture">
+                        <pic:nvPicPr>
+                          <pic:cNvPr id="1" name=""/>
+                          <pic:cNvPicPr/>
+                        </pic:nvPicPr>
+                        <pic:blipFill>
+                          <a:blip r:embed="rId31"/>
+                          <a:stretch>
+                            <a:fillRect/>
+                          </a:stretch>
+                        </pic:blipFill>
+                        <pic:spPr>
+                          <a:xfrm>
+                            <a:off x="0" y="0"/>
+                            <a:ext cx="3134162" cy="1171739"/>
+                          </a:xfrm>
+                          <a:prstGeom prst="rect">
+                            <a:avLst/>
+                          </a:prstGeom>
+                        </pic:spPr>
+                      </pic:pic>
+                    </a:graphicData>
+                  </a:graphic>
+                </wp:inline>
+              </w:drawing>
+            </w:r>
+          </w:p>
+          <w:p>
+            <w:pPr>
+              <w:rPr>
+                <w:szCs w:val="21"/>
+              </w:rPr>
+            </w:pPr>
+          </w:p>
+          <w:p>
+            <w:pPr>
+              <w:rPr>
+                <w:b/>
+              </w:rPr>
+            </w:pPr>
+            <w:r>
+              <w:rPr>
+                <w:b/>
+              </w:rPr>
+              <w:t xml:space="preserve">Exercise </w:t>
+            </w:r>
+            <w:r>
+              <w:rPr>
+                <w:b/>
+              </w:rPr>
+              <w:t>5</w:t>
+            </w:r>
+            <w:r>
+              <w:rPr>
+                <w:b/>
+              </w:rPr>
+              <w:t>: Pivots</w:t>
+            </w:r>
+          </w:p>
+          <w:p>
+            <w:r>
+              <w:t>Write a function that takes a value x and a list ys, and returns a list that contains the value x and all</w:t>
+            </w:r>
+            <w:r>
+              <w:rPr>
+                <w:rFonts w:hint="eastAsia"/>
+              </w:rPr>
+              <w:t xml:space="preserve"> </w:t>
+            </w:r>
+            <w:r>
+              <w:t xml:space="preserve">elements of ys such that all values y in ys that are smaller than x come </w:t>
+            </w:r>
+            <w:r>
+              <w:rPr>
+                <w:rFonts w:hint="eastAsia"/>
+              </w:rPr>
+              <w:t>f</w:t>
+            </w:r>
+            <w:r>
+              <w:t>i</w:t>
+            </w:r>
+            <w:r>
+              <w:t>rst, then we element x and</w:t>
+            </w:r>
+            <w:r>
+              <w:rPr>
+                <w:rFonts w:hint="eastAsia"/>
+              </w:rPr>
+              <w:t xml:space="preserve"> </w:t>
+            </w:r>
+            <w:r>
+              <w:t>then the rest of the values in ys</w:t>
+            </w:r>
+          </w:p>
+          <w:p>
+            <w:r>
+              <w:t>For example, the output of f</w:t>
+            </w:r>
+            <w:r>
+              <w:t xml:space="preserve"> </w:t>
+            </w:r>
+            <w:r>
+              <w:t>(3, [6, 4, 1, 7]) should be [1, 3, 6, 4, 7]</w:t>
+            </w:r>
+          </w:p>
+          <w:p>
+            <w:pPr>
+              <w:rPr>
+                <w:szCs w:val="21"/>
+              </w:rPr>
+            </w:pPr>
+            <w:r>
+              <w:rPr>
+                <w:rFonts w:hint="eastAsia"/>
+                <w:szCs w:val="21"/>
+              </w:rPr>
+              <w:t>编写代码如下</w:t>
+            </w:r>
+          </w:p>
+          <w:p>
+            <w:pPr>
+              <w:jc w:val="center"/>
+              <w:rPr>
+                <w:rFonts w:hint="eastAsia"/>
+                <w:szCs w:val="21"/>
+              </w:rPr>
+            </w:pPr>
+            <w:r>
+              <w:rPr>
+                <w:szCs w:val="21"/>
+              </w:rPr>
+              <w:lastRenderedPageBreak/>
+              <w:drawing>
+                <wp:inline distT="0" distB="0" distL="0" distR="0" wp14:anchorId="523C9595" wp14:editId="79436525">
+                  <wp:extent cx="5082540" cy="3773170"/>
+                  <wp:effectExtent l="0" t="0" r="3810" b="0"/>
+                  <wp:docPr id="25" name="图片 25"/>
+                  <wp:cNvGraphicFramePr>
+                    <a:graphicFrameLocks xmlns:a="http://schemas.openxmlformats.org/drawingml/2006/main" noChangeAspect="1"/>
+                  </wp:cNvGraphicFramePr>
+                  <a:graphic xmlns:a="http://schemas.openxmlformats.org/drawingml/2006/main">
+                    <a:graphicData uri="http://schemas.openxmlformats.org/drawingml/2006/picture">
+                      <pic:pic xmlns:pic="http://schemas.openxmlformats.org/drawingml/2006/picture">
+                        <pic:nvPicPr>
+                          <pic:cNvPr id="1" name=""/>
+                          <pic:cNvPicPr/>
+                        </pic:nvPicPr>
+                        <pic:blipFill>
+                          <a:blip r:embed="rId32"/>
+                          <a:stretch>
+                            <a:fillRect/>
+                          </a:stretch>
+                        </pic:blipFill>
+                        <pic:spPr>
+                          <a:xfrm>
+                            <a:off x="0" y="0"/>
+                            <a:ext cx="5082540" cy="3773170"/>
+                          </a:xfrm>
+                          <a:prstGeom prst="rect">
+                            <a:avLst/>
+                          </a:prstGeom>
+                        </pic:spPr>
+                      </pic:pic>
+                    </a:graphicData>
+                  </a:graphic>
+                </wp:inline>
+              </w:drawing>
+            </w:r>
+          </w:p>
+          <w:p>
+            <w:pPr>
+              <w:rPr>
+                <w:szCs w:val="21"/>
+              </w:rPr>
+            </w:pPr>
+            <w:r>
+              <w:rPr>
+                <w:rFonts w:hint="eastAsia"/>
+                <w:szCs w:val="21"/>
+              </w:rPr>
+              <w:t>输出结果如下</w:t>
+            </w:r>
+            <w:r>
+              <w:rPr>
+                <w:rFonts w:hint="eastAsia"/>
+                <w:szCs w:val="21"/>
+              </w:rPr>
+              <w:t>，经验证，结果正确</w:t>
+            </w:r>
+          </w:p>
+          <w:p>
+            <w:pPr>
+              <w:jc w:val="center"/>
+              <w:rPr>
+                <w:rFonts w:hint="eastAsia"/>
+                <w:szCs w:val="21"/>
+              </w:rPr>
+            </w:pPr>
+            <w:r>
+              <w:rPr>
+                <w:szCs w:val="21"/>
+              </w:rPr>
+              <w:drawing>
+                <wp:inline distT="0" distB="0" distL="0" distR="0" wp14:anchorId="2640BE32" wp14:editId="1CCD4727">
+                  <wp:extent cx="4315427" cy="1171739"/>
+                  <wp:effectExtent l="0" t="0" r="0" b="9525"/>
+                  <wp:docPr id="26" name="图片 26"/>
+                  <wp:cNvGraphicFramePr>
+                    <a:graphicFrameLocks xmlns:a="http://schemas.openxmlformats.org/drawingml/2006/main" noChangeAspect="1"/>
+                  </wp:cNvGraphicFramePr>
+                  <a:graphic xmlns:a="http://schemas.openxmlformats.org/drawingml/2006/main">
+                    <a:graphicData uri="http://schemas.openxmlformats.org/drawingml/2006/picture">
+                      <pic:pic xmlns:pic="http://schemas.openxmlformats.org/drawingml/2006/picture">
+                        <pic:nvPicPr>
+                          <pic:cNvPr id="1" name=""/>
+                          <pic:cNvPicPr/>
+                        </pic:nvPicPr>
+                        <pic:blipFill>
+                          <a:blip r:embed="rId33"/>
+                          <a:stretch>
+                            <a:fillRect/>
+                          </a:stretch>
+                        </pic:blipFill>
+                        <pic:spPr>
+                          <a:xfrm>
+                            <a:off x="0" y="0"/>
+                            <a:ext cx="4315427" cy="1171739"/>
+                          </a:xfrm>
+                          <a:prstGeom prst="rect">
+                            <a:avLst/>
+                          </a:prstGeom>
+                        </pic:spPr>
+                      </pic:pic>
+                    </a:graphicData>
+                  </a:graphic>
+                </wp:inline>
+              </w:drawing>
+            </w:r>
           </w:p>
           <w:p/>
         </w:tc>
@@ -3370,7 +3855,6 @@
               <w:rPr>
                 <w:rFonts w:hint="eastAsia"/>
               </w:rPr>
-              <w:lastRenderedPageBreak/>
               <w:t>2</w:t>
             </w:r>
             <w:r>
@@ -3456,7 +3940,6 @@
               <w:rPr>
                 <w:rFonts w:hint="eastAsia"/>
               </w:rPr>
-              <w:lastRenderedPageBreak/>
               <w:t>备注：</w:t>
             </w:r>
           </w:p>
@@ -3465,7 +3948,7 @@
     </w:tbl>
     <w:p/>
     <w:sectPr>
-      <w:footerReference w:type="default" r:id="rId27"/>
+      <w:footerReference w:type="default" r:id="rId34"/>
       <w:pgSz w:w="11907" w:h="16840"/>
       <w:pgMar w:top="1440" w:right="1797" w:bottom="1440" w:left="1797" w:header="851" w:footer="992" w:gutter="0"/>
       <w:cols w:space="720"/>

</xml_diff>